<commit_message>
Added Employee class to Employee.js
</commit_message>
<xml_diff>
--- a/Challenge 10 Psuedo Code.docx
+++ b/Challenge 10 Psuedo Code.docx
@@ -37,13 +37,8 @@
         </w:numPr>
       </w:pPr>
       <w:r>
-        <w:t xml:space="preserve">Make sure this </w:t>
-      </w:r>
-      <w:proofErr w:type="gramStart"/>
-      <w:r>
-        <w:t>works</w:t>
-      </w:r>
-      <w:proofErr w:type="gramEnd"/>
+        <w:t>Make sure this works</w:t>
+      </w:r>
     </w:p>
     <w:p>
       <w:pPr>
@@ -116,6 +111,9 @@
       <w:r>
         <w:t>Test this</w:t>
       </w:r>
+      <w:r>
+        <w:t>? When is the proper time to test?</w:t>
+      </w:r>
     </w:p>
     <w:p>
       <w:pPr>
@@ -126,13 +124,8 @@
         </w:numPr>
       </w:pPr>
       <w:r>
-        <w:t xml:space="preserve">Create menu options to add engineer or intern, or to finish building </w:t>
-      </w:r>
-      <w:proofErr w:type="gramStart"/>
-      <w:r>
-        <w:t>team</w:t>
-      </w:r>
-      <w:proofErr w:type="gramEnd"/>
+        <w:t>Create menu options to add engineer or intern, or to finish building team</w:t>
+      </w:r>
     </w:p>
     <w:p>
       <w:pPr>
@@ -190,13 +183,8 @@
           <w:numId w:val="1"/>
         </w:numPr>
       </w:pPr>
-      <w:proofErr w:type="spellStart"/>
-      <w:r>
-        <w:t>github</w:t>
-      </w:r>
-      <w:proofErr w:type="spellEnd"/>
-      <w:r>
-        <w:t xml:space="preserve"> username</w:t>
+      <w:r>
+        <w:t>github username</w:t>
       </w:r>
     </w:p>
     <w:p>
@@ -286,13 +274,8 @@
         <w:t>e</w:t>
       </w:r>
       <w:r>
-        <w:t xml:space="preserve"> back to </w:t>
-      </w:r>
-      <w:proofErr w:type="gramStart"/>
-      <w:r>
-        <w:t>menu</w:t>
-      </w:r>
-      <w:proofErr w:type="gramEnd"/>
+        <w:t xml:space="preserve"> back to menu</w:t>
+      </w:r>
     </w:p>
     <w:p>
       <w:pPr>
@@ -303,13 +286,8 @@
         </w:numPr>
       </w:pPr>
       <w:r>
-        <w:t xml:space="preserve">Create prompt to finish </w:t>
-      </w:r>
-      <w:proofErr w:type="gramStart"/>
-      <w:r>
-        <w:t>application</w:t>
-      </w:r>
-      <w:proofErr w:type="gramEnd"/>
+        <w:t>Create prompt to finish application</w:t>
+      </w:r>
     </w:p>
     <w:p>
       <w:pPr>
@@ -320,13 +298,8 @@
         </w:numPr>
       </w:pPr>
       <w:r>
-        <w:t xml:space="preserve">Write function to generate HTML from prompt </w:t>
-      </w:r>
-      <w:proofErr w:type="gramStart"/>
-      <w:r>
-        <w:t>information</w:t>
-      </w:r>
-      <w:proofErr w:type="gramEnd"/>
+        <w:t>Write function to generate HTML from prompt information</w:t>
+      </w:r>
     </w:p>
     <w:sectPr>
       <w:pgSz w:w="12240" w:h="15840"/>

</xml_diff>